<commit_message>
clean up, rough draft
</commit_message>
<xml_diff>
--- a/Energy spectra.docx
+++ b/Energy spectra.docx
@@ -7,1972 +7,359 @@
         <w:rPr>
           <w:b/>
           <w:bCs/>
-          <w:lang w:val="nb-NO"/>
+          <w:lang w:val="en-US"/>
         </w:rPr>
       </w:pPr>
       <w:r>
         <w:rPr>
           <w:b/>
           <w:bCs/>
-          <w:lang w:val="nb-NO"/>
-        </w:rPr>
-        <w:t xml:space="preserve">Energy </w:t>
-      </w:r>
-      <w:proofErr w:type="spellStart"/>
-      <w:r>
-        <w:rPr>
-          <w:b/>
-          <w:bCs/>
-          <w:lang w:val="nb-NO"/>
-        </w:rPr>
-        <w:t>spectra</w:t>
-      </w:r>
-      <w:proofErr w:type="spellEnd"/>
-    </w:p>
-    <w:p>
-      <w:pPr>
-        <w:rPr>
-          <w:lang w:val="nb-NO"/>
-        </w:rPr>
-      </w:pPr>
-    </w:p>
-    <w:p>
-      <w:pPr>
-        <w:rPr>
-          <w:lang w:val="nb-NO"/>
-        </w:rPr>
-      </w:pPr>
-      <w:r>
-        <w:rPr>
-          <w:lang w:val="nb-NO"/>
-        </w:rPr>
-        <w:t>(</w:t>
-      </w:r>
-      <w:proofErr w:type="spellStart"/>
-      <w:r>
-        <w:rPr>
-          <w:lang w:val="nb-NO"/>
-        </w:rPr>
-        <w:t>reaction</w:t>
-      </w:r>
-      <w:proofErr w:type="spellEnd"/>
-      <w:r>
-        <w:rPr>
-          <w:lang w:val="nb-NO"/>
+          <w:lang w:val="en-US"/>
+        </w:rPr>
+        <w:t>Energy spectra</w:t>
+      </w:r>
+    </w:p>
+    <w:p>
+      <w:pPr>
+        <w:rPr>
+          <w:lang w:val="en-US"/>
+        </w:rPr>
+      </w:pPr>
+      <w:r>
+        <w:rPr>
+          <w:lang w:val="en-US"/>
+        </w:rPr>
+        <w:t xml:space="preserve">The energy spectrum of reaction products </w:t>
+      </w:r>
+      <w:proofErr w:type="gramStart"/>
+      <w:r>
+        <w:rPr>
+          <w:lang w:val="en-US"/>
+        </w:rPr>
+        <w:t>range</w:t>
+      </w:r>
+      <w:proofErr w:type="gramEnd"/>
+      <w:r>
+        <w:rPr>
+          <w:lang w:val="en-US"/>
+        </w:rPr>
+        <w:t xml:space="preserve"> from 0 to Q-value, the maximum energy released by the reaction. </w:t>
+      </w:r>
+      <w:r>
+        <w:rPr>
+          <w:lang w:val="en-US"/>
+        </w:rPr>
+        <w:t xml:space="preserve">The reaction products of </w:t>
+      </w:r>
+      <w:proofErr w:type="spellStart"/>
+      <w:r>
+        <w:rPr>
+          <w:lang w:val="en-US"/>
+        </w:rPr>
+        <w:t>Gd</w:t>
+      </w:r>
+      <w:proofErr w:type="spellEnd"/>
+      <w:r>
+        <w:rPr>
+          <w:lang w:val="en-US"/>
+        </w:rPr>
+        <w:t xml:space="preserve"> neutron capture are </w:t>
+      </w:r>
+      <w:proofErr w:type="spellStart"/>
+      <w:r>
+        <w:rPr>
+          <w:lang w:val="en-US"/>
+        </w:rPr>
+        <w:t>promt</w:t>
+      </w:r>
+      <w:proofErr w:type="spellEnd"/>
+      <w:r>
+        <w:rPr>
+          <w:lang w:val="en-US"/>
+        </w:rPr>
+        <w:t xml:space="preserve"> gamma, IC electrons, ACK electrons and X-rays. The excitation energy is distributed among these particles. 99% of the released energy is carried by prompt gamma-rays and 1.8% by IC electrons </w:t>
+      </w:r>
+      <w:proofErr w:type="gramStart"/>
+      <w:r>
+        <w:rPr>
+          <w:lang w:val="en-US"/>
+        </w:rPr>
+        <w:t>[?,?</w:t>
+      </w:r>
+      <w:proofErr w:type="gramEnd"/>
+      <w:r>
+        <w:rPr>
+          <w:lang w:val="en-US"/>
+        </w:rPr>
+        <w:t>]. Since ACK electrons and X-rays are biproducts of an IC electron … (they get the energy from Ice)</w:t>
+      </w:r>
+      <w:r>
+        <w:rPr>
+          <w:lang w:val="en-US"/>
+        </w:rPr>
+        <w:t>… gamma-rays cover everything between 0 and Q, while IC and its biproducts most</w:t>
+      </w:r>
+      <w:r>
+        <w:rPr>
+          <w:lang w:val="en-US"/>
+        </w:rPr>
+        <w:t>l</w:t>
+      </w:r>
+      <w:r>
+        <w:rPr>
+          <w:lang w:val="en-US"/>
+        </w:rPr>
+        <w:t xml:space="preserve">y give rise to </w:t>
+      </w:r>
+      <w:proofErr w:type="spellStart"/>
+      <w:r>
+        <w:rPr>
+          <w:lang w:val="en-US"/>
+        </w:rPr>
+        <w:t>descrete</w:t>
+      </w:r>
+      <w:proofErr w:type="spellEnd"/>
+      <w:r>
+        <w:rPr>
+          <w:lang w:val="en-US"/>
+        </w:rPr>
+        <w:t xml:space="preserve"> lines in the lower end of the spectrum. </w:t>
+      </w:r>
+    </w:p>
+    <w:p>
+      <w:pPr>
+        <w:rPr>
+          <w:lang w:val="en-US"/>
+        </w:rPr>
+      </w:pPr>
+    </w:p>
+    <w:p>
+      <w:pPr>
+        <w:rPr>
+          <w:lang w:val="en-US"/>
+        </w:rPr>
+      </w:pPr>
+      <w:r>
+        <w:rPr>
+          <w:lang w:val="en-US"/>
+        </w:rPr>
+        <w:t xml:space="preserve">The resulting energy spectrum is a superposition of a continuous component and a </w:t>
+      </w:r>
+      <w:proofErr w:type="spellStart"/>
+      <w:r>
+        <w:rPr>
+          <w:lang w:val="en-US"/>
+        </w:rPr>
+        <w:t>descrete</w:t>
+      </w:r>
+      <w:proofErr w:type="spellEnd"/>
+      <w:r>
+        <w:rPr>
+          <w:lang w:val="en-US"/>
+        </w:rPr>
+        <w:t xml:space="preserve"> component. It is the prompt gamma-rays that generate the continuous </w:t>
+      </w:r>
+      <w:proofErr w:type="spellStart"/>
+      <w:r>
+        <w:rPr>
+          <w:lang w:val="en-US"/>
+        </w:rPr>
+        <w:t>compoment</w:t>
+      </w:r>
+      <w:proofErr w:type="spellEnd"/>
+      <w:r>
+        <w:rPr>
+          <w:lang w:val="en-US"/>
+        </w:rPr>
+        <w:t xml:space="preserve"> and can on almost any value between 0 and Q</w:t>
+      </w:r>
+      <w:r>
+        <w:rPr>
+          <w:lang w:val="en-US"/>
+        </w:rPr>
+        <w:t xml:space="preserve">. The </w:t>
+      </w:r>
+      <w:proofErr w:type="spellStart"/>
+      <w:r>
+        <w:rPr>
+          <w:lang w:val="en-US"/>
+        </w:rPr>
+        <w:t>descrete</w:t>
+      </w:r>
+      <w:proofErr w:type="spellEnd"/>
+      <w:r>
+        <w:rPr>
+          <w:lang w:val="en-US"/>
+        </w:rPr>
+        <w:t xml:space="preserve"> component is a result of </w:t>
+      </w:r>
+      <w:proofErr w:type="spellStart"/>
+      <w:r>
+        <w:rPr>
+          <w:lang w:val="en-US"/>
+        </w:rPr>
+        <w:t>descrete</w:t>
+      </w:r>
+      <w:proofErr w:type="spellEnd"/>
+      <w:r>
+        <w:rPr>
+          <w:lang w:val="en-US"/>
+        </w:rPr>
+        <w:t xml:space="preserve"> gamma-ray lines, IC electrons, ACK </w:t>
+      </w:r>
+      <w:proofErr w:type="spellStart"/>
+      <w:r>
+        <w:rPr>
+          <w:lang w:val="en-US"/>
+        </w:rPr>
+        <w:t>elecktrons</w:t>
+      </w:r>
+      <w:proofErr w:type="spellEnd"/>
+      <w:r>
+        <w:rPr>
+          <w:lang w:val="en-US"/>
+        </w:rPr>
+        <w:t xml:space="preserve"> and characteristic X-rays. </w:t>
+      </w:r>
+      <w:r>
+        <w:rPr>
+          <w:lang w:val="en-US"/>
+        </w:rPr>
+        <w:t xml:space="preserve">These lines appear in the lower end of the spectrum, below 1MeV(?). </w:t>
+      </w:r>
+      <w:r>
+        <w:rPr>
+          <w:lang w:val="en-US"/>
+        </w:rPr>
+        <w:t xml:space="preserve">In other words, prompt gamma-ray emission contributes to both </w:t>
+      </w:r>
+      <w:proofErr w:type="spellStart"/>
+      <w:r>
+        <w:rPr>
+          <w:lang w:val="en-US"/>
+        </w:rPr>
+        <w:t>descrete</w:t>
+      </w:r>
+      <w:proofErr w:type="spellEnd"/>
+      <w:r>
+        <w:rPr>
+          <w:lang w:val="en-US"/>
+        </w:rPr>
+        <w:t xml:space="preserve"> and continuous component, while the </w:t>
+      </w:r>
+      <w:proofErr w:type="spellStart"/>
+      <w:r>
+        <w:rPr>
+          <w:lang w:val="en-US"/>
+        </w:rPr>
+        <w:t>remainin</w:t>
+      </w:r>
+      <w:proofErr w:type="spellEnd"/>
+      <w:r>
+        <w:rPr>
+          <w:lang w:val="en-US"/>
+        </w:rPr>
+        <w:t xml:space="preserve"> reaction products contribute to the </w:t>
+      </w:r>
+      <w:proofErr w:type="spellStart"/>
+      <w:r>
+        <w:rPr>
+          <w:lang w:val="en-US"/>
+        </w:rPr>
+        <w:t>descrete</w:t>
+      </w:r>
+      <w:proofErr w:type="spellEnd"/>
+      <w:r>
+        <w:rPr>
+          <w:lang w:val="en-US"/>
+        </w:rPr>
+        <w:t xml:space="preserve"> spectrum. It is </w:t>
+      </w:r>
+      <w:r>
+        <w:rPr>
+          <w:lang w:val="en-US"/>
+        </w:rPr>
+        <w:t>the</w:t>
+      </w:r>
+      <w:r>
+        <w:rPr>
+          <w:lang w:val="en-US"/>
         </w:rPr>
         <w:t xml:space="preserve"> </w:t>
       </w:r>
       <w:proofErr w:type="spellStart"/>
       <w:r>
         <w:rPr>
-          <w:lang w:val="nb-NO"/>
-        </w:rPr>
-        <w:t>equations</w:t>
-      </w:r>
-      <w:proofErr w:type="spellEnd"/>
-      <w:r>
-        <w:rPr>
-          <w:lang w:val="nb-NO"/>
-        </w:rPr>
-        <w:t>)</w:t>
-      </w:r>
-    </w:p>
-    <w:p>
-      <w:pPr>
-        <w:rPr>
-          <w:lang w:val="nb-NO"/>
-        </w:rPr>
-      </w:pPr>
-    </w:p>
-    <w:p>
-      <w:pPr>
-        <w:pStyle w:val="ListParagraph"/>
-        <w:numPr>
-          <w:ilvl w:val="0"/>
-          <w:numId w:val="1"/>
-        </w:numPr>
-        <w:rPr>
-          <w:lang w:val="en-US"/>
-        </w:rPr>
-      </w:pPr>
-      <w:r>
-        <w:rPr>
-          <w:lang w:val="en-US"/>
-        </w:rPr>
-        <w:t xml:space="preserve">Complete </w:t>
-      </w:r>
-      <w:proofErr w:type="spellStart"/>
-      <w:r>
-        <w:rPr>
-          <w:lang w:val="en-US"/>
-        </w:rPr>
-        <w:t>specrum</w:t>
-      </w:r>
-      <w:proofErr w:type="spellEnd"/>
-      <w:r>
-        <w:rPr>
-          <w:lang w:val="en-US"/>
-        </w:rPr>
-        <w:t xml:space="preserve"> (?)</w:t>
-      </w:r>
-    </w:p>
-    <w:p>
-      <w:pPr>
-        <w:pStyle w:val="ListParagraph"/>
-        <w:numPr>
-          <w:ilvl w:val="1"/>
-          <w:numId w:val="1"/>
-        </w:numPr>
-        <w:rPr>
-          <w:lang w:val="en-US"/>
-        </w:rPr>
-      </w:pPr>
-      <w:proofErr w:type="spellStart"/>
-      <w:r>
-        <w:rPr>
-          <w:lang w:val="en-US"/>
-        </w:rPr>
-        <w:t>Descrete</w:t>
-      </w:r>
-      <w:proofErr w:type="spellEnd"/>
-      <w:r>
-        <w:rPr>
-          <w:lang w:val="en-US"/>
-        </w:rPr>
-        <w:t xml:space="preserve"> and continuous</w:t>
-      </w:r>
-    </w:p>
-    <w:p>
-      <w:pPr>
-        <w:pStyle w:val="ListParagraph"/>
-        <w:numPr>
-          <w:ilvl w:val="1"/>
-          <w:numId w:val="1"/>
-        </w:numPr>
-        <w:rPr>
-          <w:lang w:val="en-US"/>
-        </w:rPr>
-      </w:pPr>
-      <w:r>
-        <w:rPr>
-          <w:lang w:val="en-US"/>
-        </w:rPr>
-        <w:t>RP: gamma, ICE, ACK and X-rays</w:t>
-      </w:r>
-    </w:p>
-    <w:p>
-      <w:pPr>
-        <w:pStyle w:val="ListParagraph"/>
-        <w:numPr>
-          <w:ilvl w:val="1"/>
-          <w:numId w:val="1"/>
-        </w:numPr>
-        <w:rPr>
-          <w:lang w:val="en-US"/>
-        </w:rPr>
-      </w:pPr>
-      <w:r>
-        <w:rPr>
-          <w:lang w:val="en-US"/>
-        </w:rPr>
-        <w:t>Cont.: gamma (99.2%)</w:t>
-      </w:r>
-    </w:p>
-    <w:p>
-      <w:pPr>
-        <w:pStyle w:val="ListParagraph"/>
-        <w:numPr>
-          <w:ilvl w:val="1"/>
-          <w:numId w:val="1"/>
-        </w:numPr>
-        <w:rPr>
-          <w:lang w:val="en-US"/>
-        </w:rPr>
-      </w:pPr>
-      <w:proofErr w:type="spellStart"/>
-      <w:r>
-        <w:rPr>
-          <w:lang w:val="en-US"/>
-        </w:rPr>
-        <w:t>Descrete</w:t>
-      </w:r>
-      <w:proofErr w:type="spellEnd"/>
-      <w:r>
-        <w:rPr>
-          <w:lang w:val="en-US"/>
-        </w:rPr>
-        <w:t xml:space="preserve">: gamma, ICE (0.8%), ACK and X-rays </w:t>
-      </w:r>
-    </w:p>
-    <w:p>
-      <w:pPr>
-        <w:pStyle w:val="ListParagraph"/>
-        <w:numPr>
-          <w:ilvl w:val="0"/>
-          <w:numId w:val="1"/>
-        </w:numPr>
-        <w:rPr>
-          <w:lang w:val="en-US"/>
-        </w:rPr>
-      </w:pPr>
-      <w:proofErr w:type="spellStart"/>
-      <w:r>
-        <w:rPr>
-          <w:lang w:val="en-US"/>
-        </w:rPr>
-        <w:t>Nulcear</w:t>
-      </w:r>
-      <w:proofErr w:type="spellEnd"/>
-      <w:r>
-        <w:rPr>
-          <w:lang w:val="en-US"/>
-        </w:rPr>
-        <w:t xml:space="preserve"> structure, excited states </w:t>
-      </w:r>
-    </w:p>
-    <w:p>
-      <w:pPr>
-        <w:pStyle w:val="ListParagraph"/>
-        <w:numPr>
-          <w:ilvl w:val="1"/>
-          <w:numId w:val="1"/>
-        </w:numPr>
-        <w:rPr>
-          <w:lang w:val="en-US"/>
-        </w:rPr>
-      </w:pPr>
-      <w:r>
-        <w:rPr>
-          <w:lang w:val="en-US"/>
-        </w:rPr>
-        <w:t>Figure of nuclear structure</w:t>
-      </w:r>
-    </w:p>
-    <w:p>
-      <w:pPr>
-        <w:pStyle w:val="ListParagraph"/>
-        <w:numPr>
-          <w:ilvl w:val="1"/>
-          <w:numId w:val="1"/>
-        </w:numPr>
-        <w:rPr>
-          <w:lang w:val="en-US"/>
-        </w:rPr>
-      </w:pPr>
-      <w:r>
-        <w:rPr>
-          <w:lang w:val="en-US"/>
-        </w:rPr>
-        <w:t>Write last</w:t>
-      </w:r>
-    </w:p>
-    <w:p>
-      <w:pPr>
-        <w:pStyle w:val="ListParagraph"/>
-        <w:numPr>
-          <w:ilvl w:val="0"/>
-          <w:numId w:val="1"/>
-        </w:numPr>
-        <w:rPr>
-          <w:lang w:val="nb-NO"/>
-        </w:rPr>
-      </w:pPr>
-      <w:r>
-        <w:rPr>
-          <w:lang w:val="nb-NO"/>
-        </w:rPr>
-        <w:t>Gamma</w:t>
-      </w:r>
-    </w:p>
-    <w:p>
-      <w:pPr>
-        <w:pStyle w:val="ListParagraph"/>
-        <w:numPr>
-          <w:ilvl w:val="1"/>
-          <w:numId w:val="1"/>
-        </w:numPr>
-        <w:rPr>
-          <w:lang w:val="nb-NO"/>
-        </w:rPr>
-      </w:pPr>
-      <w:proofErr w:type="spellStart"/>
-      <w:r>
-        <w:rPr>
-          <w:lang w:val="nb-NO"/>
-        </w:rPr>
-        <w:t>Overview</w:t>
-      </w:r>
-      <w:proofErr w:type="spellEnd"/>
-    </w:p>
-    <w:p>
-      <w:pPr>
-        <w:pStyle w:val="ListParagraph"/>
-        <w:numPr>
-          <w:ilvl w:val="1"/>
-          <w:numId w:val="1"/>
-        </w:numPr>
-        <w:rPr>
-          <w:lang w:val="nb-NO"/>
-        </w:rPr>
-      </w:pPr>
-      <w:proofErr w:type="spellStart"/>
-      <w:r>
-        <w:rPr>
-          <w:lang w:val="nb-NO"/>
-        </w:rPr>
-        <w:t>Continuous</w:t>
-      </w:r>
-      <w:proofErr w:type="spellEnd"/>
-    </w:p>
-    <w:p>
-      <w:pPr>
-        <w:pStyle w:val="ListParagraph"/>
-        <w:numPr>
-          <w:ilvl w:val="1"/>
-          <w:numId w:val="1"/>
-        </w:numPr>
-        <w:rPr>
-          <w:lang w:val="nb-NO"/>
-        </w:rPr>
-      </w:pPr>
-      <w:proofErr w:type="spellStart"/>
-      <w:r>
-        <w:rPr>
-          <w:lang w:val="nb-NO"/>
-        </w:rPr>
-        <w:t>Descrete</w:t>
-      </w:r>
-      <w:proofErr w:type="spellEnd"/>
-    </w:p>
-    <w:p>
-      <w:pPr>
-        <w:pStyle w:val="ListParagraph"/>
-        <w:numPr>
-          <w:ilvl w:val="1"/>
-          <w:numId w:val="1"/>
-        </w:numPr>
-        <w:rPr>
-          <w:lang w:val="en-US"/>
-        </w:rPr>
-      </w:pPr>
-      <w:r>
-        <w:rPr>
-          <w:lang w:val="en-US"/>
-        </w:rPr>
-        <w:t>Most common peaks?</w:t>
-      </w:r>
-      <w:r>
-        <w:rPr>
-          <w:lang w:val="en-US"/>
-        </w:rPr>
-        <w:t xml:space="preserve"> (ref. </w:t>
-      </w:r>
-      <w:proofErr w:type="spellStart"/>
-      <w:r>
-        <w:rPr>
-          <w:lang w:val="en-US"/>
-        </w:rPr>
-        <w:t>Dum</w:t>
-      </w:r>
-      <w:r>
-        <w:rPr>
-          <w:lang w:val="en-US"/>
-        </w:rPr>
-        <w:t>arezt</w:t>
-      </w:r>
-      <w:proofErr w:type="spellEnd"/>
-      <w:r>
-        <w:rPr>
-          <w:lang w:val="en-US"/>
-        </w:rPr>
-        <w:t>(?))</w:t>
-      </w:r>
-    </w:p>
-    <w:p>
-      <w:pPr>
-        <w:pStyle w:val="ListParagraph"/>
-        <w:numPr>
-          <w:ilvl w:val="1"/>
-          <w:numId w:val="1"/>
-        </w:numPr>
-        <w:rPr>
-          <w:lang w:val="nb-NO"/>
-        </w:rPr>
-      </w:pPr>
-      <w:proofErr w:type="spellStart"/>
-      <w:r>
-        <w:rPr>
-          <w:lang w:val="nb-NO"/>
-        </w:rPr>
-        <w:t>Previous</w:t>
-      </w:r>
-      <w:proofErr w:type="spellEnd"/>
-      <w:r>
-        <w:rPr>
-          <w:lang w:val="nb-NO"/>
-        </w:rPr>
-        <w:t xml:space="preserve"> studies?</w:t>
-      </w:r>
-    </w:p>
-    <w:p>
-      <w:pPr>
-        <w:pStyle w:val="ListParagraph"/>
-        <w:numPr>
-          <w:ilvl w:val="0"/>
-          <w:numId w:val="1"/>
-        </w:numPr>
-        <w:rPr>
-          <w:lang w:val="nb-NO"/>
-        </w:rPr>
-      </w:pPr>
-      <w:r>
-        <w:rPr>
-          <w:lang w:val="nb-NO"/>
-        </w:rPr>
-        <w:t>Electron</w:t>
-      </w:r>
-    </w:p>
-    <w:p>
-      <w:pPr>
-        <w:pStyle w:val="ListParagraph"/>
-        <w:numPr>
-          <w:ilvl w:val="1"/>
-          <w:numId w:val="1"/>
-        </w:numPr>
-        <w:rPr>
-          <w:lang w:val="nb-NO"/>
-        </w:rPr>
-      </w:pPr>
-      <w:proofErr w:type="spellStart"/>
-      <w:r>
-        <w:rPr>
-          <w:lang w:val="nb-NO"/>
-        </w:rPr>
-        <w:t>De</w:t>
-      </w:r>
-      <w:r>
-        <w:rPr>
-          <w:lang w:val="nb-NO"/>
+          <w:lang w:val="en-US"/>
+        </w:rPr>
+        <w:t>descrete</w:t>
+      </w:r>
+      <w:proofErr w:type="spellEnd"/>
+      <w:r>
+        <w:rPr>
+          <w:lang w:val="en-US"/>
+        </w:rPr>
+        <w:t xml:space="preserve"> </w:t>
+      </w:r>
+      <w:r>
+        <w:rPr>
+          <w:lang w:val="en-US"/>
+        </w:rPr>
+        <w:t>spectrum lines</w:t>
+      </w:r>
+      <w:r>
+        <w:rPr>
+          <w:lang w:val="en-US"/>
+        </w:rPr>
+        <w:t xml:space="preserve">, we will later see, </w:t>
+      </w:r>
+      <w:r>
+        <w:rPr>
+          <w:lang w:val="en-US"/>
+        </w:rPr>
+        <w:t xml:space="preserve">that </w:t>
+      </w:r>
+      <w:r>
+        <w:rPr>
+          <w:lang w:val="en-US"/>
+        </w:rPr>
+        <w:t>play</w:t>
+      </w:r>
+      <w:r>
+        <w:rPr>
+          <w:lang w:val="en-US"/>
         </w:rPr>
         <w:t>s</w:t>
       </w:r>
       <w:r>
         <w:rPr>
-          <w:lang w:val="nb-NO"/>
-        </w:rPr>
-        <w:t>crete</w:t>
-      </w:r>
-      <w:proofErr w:type="spellEnd"/>
-      <w:r>
-        <w:rPr>
-          <w:lang w:val="nb-NO"/>
+          <w:lang w:val="en-US"/>
+        </w:rPr>
+        <w:t xml:space="preserve"> an essential role in neutron detection. Characteristic peaks from</w:t>
+      </w:r>
+      <w:r>
+        <w:rPr>
+          <w:lang w:val="en-US"/>
+        </w:rPr>
+        <w:t xml:space="preserve"> IC </w:t>
+      </w:r>
+      <w:proofErr w:type="gramStart"/>
+      <w:r>
+        <w:rPr>
+          <w:lang w:val="en-US"/>
+        </w:rPr>
+        <w:t>electrons,/</w:t>
+      </w:r>
+      <w:proofErr w:type="gramEnd"/>
+      <w:r>
+        <w:rPr>
+          <w:lang w:val="en-US"/>
         </w:rPr>
         <w:t xml:space="preserve"> </w:t>
       </w:r>
       <w:proofErr w:type="spellStart"/>
       <w:r>
         <w:rPr>
-          <w:lang w:val="nb-NO"/>
-        </w:rPr>
-        <w:t>spectrum</w:t>
-      </w:r>
-      <w:proofErr w:type="spellEnd"/>
-      <w:r>
-        <w:rPr>
-          <w:lang w:val="nb-NO"/>
-        </w:rPr>
-        <w:t xml:space="preserve"> </w:t>
-      </w:r>
-    </w:p>
-    <w:p>
-      <w:pPr>
-        <w:pStyle w:val="ListParagraph"/>
-        <w:numPr>
-          <w:ilvl w:val="1"/>
-          <w:numId w:val="1"/>
-        </w:numPr>
-        <w:rPr>
-          <w:lang w:val="nb-NO"/>
-        </w:rPr>
-      </w:pPr>
-      <w:proofErr w:type="spellStart"/>
-      <w:r>
-        <w:rPr>
-          <w:lang w:val="nb-NO"/>
-        </w:rPr>
-        <w:t>Theoretical</w:t>
-      </w:r>
-      <w:proofErr w:type="spellEnd"/>
-      <w:r>
-        <w:rPr>
-          <w:lang w:val="nb-NO"/>
-        </w:rPr>
-        <w:t xml:space="preserve"> </w:t>
-      </w:r>
-      <w:proofErr w:type="spellStart"/>
-      <w:r>
-        <w:rPr>
-          <w:lang w:val="nb-NO"/>
-        </w:rPr>
-        <w:t>energy</w:t>
-      </w:r>
-      <w:proofErr w:type="spellEnd"/>
-    </w:p>
-    <w:p>
-      <w:pPr>
-        <w:pStyle w:val="ListParagraph"/>
-        <w:numPr>
-          <w:ilvl w:val="1"/>
-          <w:numId w:val="1"/>
-        </w:numPr>
-        <w:rPr>
-          <w:lang w:val="nb-NO"/>
-        </w:rPr>
-      </w:pPr>
-      <w:proofErr w:type="spellStart"/>
-      <w:r>
-        <w:rPr>
-          <w:lang w:val="nb-NO"/>
-        </w:rPr>
-        <w:t>Observed</w:t>
-      </w:r>
-      <w:proofErr w:type="spellEnd"/>
-      <w:r>
-        <w:rPr>
-          <w:lang w:val="nb-NO"/>
-        </w:rPr>
-        <w:t xml:space="preserve"> </w:t>
-      </w:r>
-      <w:proofErr w:type="spellStart"/>
-      <w:r>
-        <w:rPr>
-          <w:lang w:val="nb-NO"/>
-        </w:rPr>
-        <w:t>energies</w:t>
-      </w:r>
-      <w:proofErr w:type="spellEnd"/>
-      <w:r>
-        <w:rPr>
-          <w:lang w:val="nb-NO"/>
-        </w:rPr>
-        <w:t>, (</w:t>
-      </w:r>
-      <w:proofErr w:type="spellStart"/>
-      <w:r>
-        <w:rPr>
-          <w:lang w:val="nb-NO"/>
-        </w:rPr>
-        <w:t>slowed</w:t>
-      </w:r>
-      <w:proofErr w:type="spellEnd"/>
-      <w:r>
-        <w:rPr>
-          <w:lang w:val="nb-NO"/>
-        </w:rPr>
-        <w:t xml:space="preserve"> </w:t>
-      </w:r>
-      <w:proofErr w:type="spellStart"/>
-      <w:r>
-        <w:rPr>
-          <w:lang w:val="nb-NO"/>
-        </w:rPr>
-        <w:t>down</w:t>
-      </w:r>
-      <w:proofErr w:type="spellEnd"/>
-      <w:r>
-        <w:rPr>
-          <w:lang w:val="nb-NO"/>
-        </w:rPr>
-        <w:t>)</w:t>
-      </w:r>
-    </w:p>
-    <w:p>
-      <w:pPr>
-        <w:pStyle w:val="ListParagraph"/>
-        <w:numPr>
-          <w:ilvl w:val="1"/>
-          <w:numId w:val="1"/>
-        </w:numPr>
-        <w:rPr>
-          <w:lang w:val="nb-NO"/>
-        </w:rPr>
-      </w:pPr>
-      <w:r>
-        <w:rPr>
-          <w:lang w:val="nb-NO"/>
-        </w:rPr>
-        <w:t xml:space="preserve">Energy </w:t>
-      </w:r>
-      <w:proofErr w:type="spellStart"/>
-      <w:r>
-        <w:rPr>
-          <w:lang w:val="nb-NO"/>
-        </w:rPr>
-        <w:t>peaks</w:t>
-      </w:r>
-      <w:proofErr w:type="spellEnd"/>
-    </w:p>
-    <w:p>
-      <w:pPr>
-        <w:pStyle w:val="ListParagraph"/>
-        <w:numPr>
-          <w:ilvl w:val="2"/>
-          <w:numId w:val="1"/>
-        </w:numPr>
-        <w:rPr>
-          <w:lang w:val="en-US"/>
-        </w:rPr>
-      </w:pPr>
-      <w:r>
-        <w:rPr>
-          <w:lang w:val="en-US"/>
-        </w:rPr>
-        <w:t>Binding energy ref.</w:t>
-      </w:r>
-      <w:r>
-        <w:rPr>
-          <w:lang w:val="en-US"/>
-        </w:rPr>
-        <w:t>:</w:t>
-      </w:r>
-      <w:r>
-        <w:rPr>
-          <w:lang w:val="en-US"/>
-        </w:rPr>
-        <w:t xml:space="preserve"> A.</w:t>
-      </w:r>
-      <w:proofErr w:type="gramStart"/>
-      <w:r>
-        <w:rPr>
-          <w:lang w:val="en-US"/>
-        </w:rPr>
-        <w:t>A.Harms</w:t>
-      </w:r>
-      <w:proofErr w:type="gramEnd"/>
-      <w:r>
-        <w:rPr>
-          <w:lang w:val="en-US"/>
-        </w:rPr>
-        <w:t>&amp;G.McCormack_1974.pdf</w:t>
-      </w:r>
-    </w:p>
-    <w:p>
-      <w:pPr>
-        <w:rPr>
-          <w:lang w:val="en-US"/>
-        </w:rPr>
-      </w:pPr>
-    </w:p>
-    <w:p>
-      <w:pPr>
-        <w:rPr>
-          <w:b/>
-          <w:bCs/>
-          <w:lang w:val="en-US"/>
-        </w:rPr>
-      </w:pPr>
-      <w:r>
-        <w:rPr>
-          <w:b/>
-          <w:bCs/>
-          <w:lang w:val="en-US"/>
-        </w:rPr>
-        <w:t>Continuous component</w:t>
-      </w:r>
-      <w:r>
-        <w:rPr>
-          <w:b/>
-          <w:bCs/>
-          <w:lang w:val="en-US"/>
-        </w:rPr>
-        <w:t xml:space="preserve"> (?)</w:t>
-      </w:r>
-    </w:p>
-    <w:p>
-      <w:pPr>
-        <w:rPr>
-          <w:lang w:val="nb-NO"/>
-        </w:rPr>
-      </w:pPr>
-      <w:r>
-        <w:rPr>
-          <w:lang w:val="nb-NO"/>
-        </w:rPr>
-        <w:t xml:space="preserve">Gamma </w:t>
-      </w:r>
-      <w:proofErr w:type="spellStart"/>
-      <w:r>
-        <w:rPr>
-          <w:lang w:val="nb-NO"/>
-        </w:rPr>
-        <w:t>spectrum</w:t>
-      </w:r>
-      <w:proofErr w:type="spellEnd"/>
-      <w:r>
-        <w:rPr>
-          <w:lang w:val="nb-NO"/>
-        </w:rPr>
-        <w:t xml:space="preserve"> </w:t>
-      </w:r>
-    </w:p>
-    <w:p>
-      <w:pPr>
-        <w:pStyle w:val="ListParagraph"/>
-        <w:numPr>
-          <w:ilvl w:val="0"/>
-          <w:numId w:val="1"/>
-        </w:numPr>
-        <w:rPr>
-          <w:lang w:val="en-US"/>
-        </w:rPr>
-      </w:pPr>
-      <w:r>
-        <w:rPr>
-          <w:lang w:val="en-US"/>
-        </w:rPr>
-        <w:t>Transitions can occur between (se figure)</w:t>
-      </w:r>
-    </w:p>
-    <w:p>
-      <w:pPr>
-        <w:pStyle w:val="ListParagraph"/>
-        <w:numPr>
-          <w:ilvl w:val="1"/>
-          <w:numId w:val="1"/>
-        </w:numPr>
-        <w:rPr>
-          <w:lang w:val="nb-NO"/>
-        </w:rPr>
-      </w:pPr>
-      <w:proofErr w:type="spellStart"/>
-      <w:r>
-        <w:rPr>
-          <w:lang w:val="nb-NO"/>
-        </w:rPr>
-        <w:t>Quasicontinuoum</w:t>
-      </w:r>
-      <w:proofErr w:type="spellEnd"/>
-      <w:r>
-        <w:rPr>
-          <w:lang w:val="nb-NO"/>
-        </w:rPr>
-        <w:t xml:space="preserve"> </w:t>
-      </w:r>
-      <w:proofErr w:type="spellStart"/>
-      <w:r>
-        <w:rPr>
-          <w:lang w:val="nb-NO"/>
-        </w:rPr>
-        <w:t>lvls</w:t>
-      </w:r>
-      <w:proofErr w:type="spellEnd"/>
-    </w:p>
-    <w:p>
-      <w:pPr>
-        <w:pStyle w:val="ListParagraph"/>
-        <w:numPr>
-          <w:ilvl w:val="1"/>
-          <w:numId w:val="1"/>
-        </w:numPr>
-        <w:rPr>
-          <w:lang w:val="nb-NO"/>
-        </w:rPr>
-      </w:pPr>
-      <w:proofErr w:type="spellStart"/>
-      <w:r>
-        <w:rPr>
-          <w:lang w:val="nb-NO"/>
-        </w:rPr>
-        <w:t>Descrete</w:t>
-      </w:r>
-      <w:proofErr w:type="spellEnd"/>
-      <w:r>
-        <w:rPr>
-          <w:lang w:val="nb-NO"/>
-        </w:rPr>
-        <w:t xml:space="preserve"> </w:t>
-      </w:r>
-      <w:proofErr w:type="spellStart"/>
-      <w:r>
-        <w:rPr>
-          <w:lang w:val="nb-NO"/>
-        </w:rPr>
-        <w:t>levels</w:t>
-      </w:r>
-      <w:proofErr w:type="spellEnd"/>
-    </w:p>
-    <w:p>
-      <w:pPr>
-        <w:pStyle w:val="ListParagraph"/>
-        <w:numPr>
-          <w:ilvl w:val="1"/>
-          <w:numId w:val="1"/>
-        </w:numPr>
-        <w:rPr>
-          <w:lang w:val="en-US"/>
-        </w:rPr>
-      </w:pPr>
-      <w:r>
-        <w:rPr>
-          <w:lang w:val="en-US"/>
-        </w:rPr>
-        <w:t xml:space="preserve">And between </w:t>
-      </w:r>
-      <w:proofErr w:type="spellStart"/>
-      <w:r>
-        <w:rPr>
-          <w:lang w:val="en-US"/>
-        </w:rPr>
-        <w:t>lvls</w:t>
-      </w:r>
-      <w:proofErr w:type="spellEnd"/>
-      <w:r>
-        <w:rPr>
-          <w:lang w:val="en-US"/>
-        </w:rPr>
-        <w:t xml:space="preserve"> from each </w:t>
-      </w:r>
-      <w:proofErr w:type="spellStart"/>
-      <w:r>
-        <w:rPr>
-          <w:lang w:val="en-US"/>
-        </w:rPr>
-        <w:t>c</w:t>
-      </w:r>
-      <w:r>
-        <w:rPr>
-          <w:lang w:val="en-US"/>
-        </w:rPr>
-        <w:t>ont</w:t>
-      </w:r>
-      <w:proofErr w:type="spellEnd"/>
-      <w:r>
-        <w:rPr>
-          <w:lang w:val="en-US"/>
-        </w:rPr>
-        <w:t xml:space="preserve"> and </w:t>
-      </w:r>
-      <w:proofErr w:type="spellStart"/>
-      <w:r>
-        <w:rPr>
-          <w:lang w:val="en-US"/>
-        </w:rPr>
-        <w:t>descrete</w:t>
-      </w:r>
-      <w:proofErr w:type="spellEnd"/>
-    </w:p>
-    <w:p>
-      <w:pPr>
-        <w:pStyle w:val="ListParagraph"/>
-        <w:numPr>
-          <w:ilvl w:val="0"/>
-          <w:numId w:val="1"/>
-        </w:numPr>
-        <w:rPr>
-          <w:lang w:val="nb-NO"/>
-        </w:rPr>
-      </w:pPr>
-      <w:proofErr w:type="spellStart"/>
-      <w:r>
-        <w:rPr>
-          <w:lang w:val="nb-NO"/>
-        </w:rPr>
-        <w:t>Continuous</w:t>
-      </w:r>
-      <w:proofErr w:type="spellEnd"/>
-      <w:r>
-        <w:rPr>
-          <w:lang w:val="nb-NO"/>
-        </w:rPr>
-        <w:t xml:space="preserve"> (and </w:t>
-      </w:r>
-      <w:proofErr w:type="spellStart"/>
-      <w:r>
-        <w:rPr>
-          <w:lang w:val="nb-NO"/>
-        </w:rPr>
-        <w:t>broad</w:t>
-      </w:r>
-      <w:proofErr w:type="spellEnd"/>
-      <w:r>
-        <w:rPr>
-          <w:lang w:val="nb-NO"/>
-        </w:rPr>
-        <w:t>)</w:t>
-      </w:r>
-    </w:p>
-    <w:p>
-      <w:pPr>
-        <w:pStyle w:val="ListParagraph"/>
-        <w:numPr>
-          <w:ilvl w:val="1"/>
-          <w:numId w:val="1"/>
-        </w:numPr>
-        <w:rPr>
-          <w:lang w:val="nb-NO"/>
-        </w:rPr>
-      </w:pPr>
-      <w:proofErr w:type="spellStart"/>
-      <w:r>
-        <w:rPr>
-          <w:lang w:val="nb-NO"/>
-        </w:rPr>
-        <w:t>Multi-step</w:t>
-      </w:r>
-      <w:proofErr w:type="spellEnd"/>
-      <w:r>
-        <w:rPr>
-          <w:lang w:val="nb-NO"/>
-        </w:rPr>
-        <w:t xml:space="preserve"> de-</w:t>
-      </w:r>
-      <w:proofErr w:type="spellStart"/>
-      <w:r>
-        <w:rPr>
-          <w:lang w:val="nb-NO"/>
-        </w:rPr>
-        <w:t>excitation</w:t>
-      </w:r>
-      <w:proofErr w:type="spellEnd"/>
-      <w:r>
-        <w:rPr>
-          <w:lang w:val="nb-NO"/>
-        </w:rPr>
-        <w:t xml:space="preserve"> </w:t>
-      </w:r>
-      <w:r>
-        <w:rPr>
-          <w:lang w:val="nb-NO"/>
-        </w:rPr>
-        <w:sym w:font="Wingdings" w:char="F0E0"/>
-      </w:r>
-      <w:r>
-        <w:rPr>
-          <w:lang w:val="nb-NO"/>
-        </w:rPr>
-        <w:t xml:space="preserve"> </w:t>
-      </w:r>
-      <w:proofErr w:type="spellStart"/>
-      <w:r>
-        <w:rPr>
-          <w:lang w:val="nb-NO"/>
-        </w:rPr>
-        <w:t>continuous</w:t>
-      </w:r>
-      <w:proofErr w:type="spellEnd"/>
-    </w:p>
-    <w:p>
-      <w:pPr>
-        <w:pStyle w:val="ListParagraph"/>
-        <w:numPr>
-          <w:ilvl w:val="1"/>
-          <w:numId w:val="1"/>
-        </w:numPr>
-        <w:rPr>
-          <w:lang w:val="en-US"/>
-        </w:rPr>
-      </w:pPr>
-      <w:r>
-        <w:rPr>
-          <w:lang w:val="en-US"/>
-        </w:rPr>
-        <w:t>Carries most of the Q</w:t>
-      </w:r>
-      <w:r>
-        <w:rPr>
-          <w:lang w:val="en-US"/>
-        </w:rPr>
-        <w:t>-value</w:t>
-      </w:r>
-    </w:p>
-    <w:p>
-      <w:pPr>
-        <w:pStyle w:val="ListParagraph"/>
-        <w:numPr>
-          <w:ilvl w:val="1"/>
-          <w:numId w:val="1"/>
-        </w:numPr>
-        <w:rPr>
-          <w:lang w:val="en-US"/>
-        </w:rPr>
-      </w:pPr>
-      <w:r>
-        <w:rPr>
-          <w:lang w:val="en-US"/>
-        </w:rPr>
-        <w:t>Distribution described by Fermis Golden Rule</w:t>
-      </w:r>
-    </w:p>
-    <w:p>
-      <w:pPr>
-        <w:pStyle w:val="ListParagraph"/>
-        <w:numPr>
-          <w:ilvl w:val="2"/>
-          <w:numId w:val="1"/>
-        </w:numPr>
-        <w:rPr>
-          <w:lang w:val="en-US"/>
-        </w:rPr>
-      </w:pPr>
-      <w:r>
-        <w:rPr>
-          <w:lang w:val="en-US"/>
-        </w:rPr>
-        <w:t xml:space="preserve">Provide equation, briefly describe only the most important factors. </w:t>
-      </w:r>
-    </w:p>
-    <w:p>
-      <w:pPr>
-        <w:pStyle w:val="ListParagraph"/>
-        <w:numPr>
-          <w:ilvl w:val="3"/>
-          <w:numId w:val="1"/>
-        </w:numPr>
-        <w:rPr>
-          <w:lang w:val="en-US"/>
-        </w:rPr>
-      </w:pPr>
-      <w:r>
-        <w:rPr>
-          <w:lang w:val="en-US"/>
-        </w:rPr>
-        <w:t>A more in-depth explanation of Fermis Golden rule in APPENDIX</w:t>
-      </w:r>
-      <w:r>
-        <w:rPr>
-          <w:lang w:val="en-US"/>
-        </w:rPr>
-        <w:t xml:space="preserve"> </w:t>
-      </w:r>
-      <w:r>
-        <w:rPr>
-          <w:color w:val="C00000"/>
-          <w:lang w:val="en-US"/>
-        </w:rPr>
-        <w:t>Might have misunderstood. Read more</w:t>
-      </w:r>
-    </w:p>
-    <w:p>
-      <w:pPr>
-        <w:pStyle w:val="ListParagraph"/>
-        <w:numPr>
-          <w:ilvl w:val="2"/>
-          <w:numId w:val="1"/>
-        </w:numPr>
-        <w:rPr>
-          <w:lang w:val="en-US"/>
-        </w:rPr>
-      </w:pPr>
-      <w:r>
-        <w:rPr>
-          <w:lang w:val="en-US"/>
-        </w:rPr>
-        <w:t xml:space="preserve">Two competing factors </w:t>
-      </w:r>
-    </w:p>
-    <w:p>
-      <w:pPr>
-        <w:pStyle w:val="ListParagraph"/>
-        <w:numPr>
-          <w:ilvl w:val="3"/>
-          <w:numId w:val="1"/>
-        </w:numPr>
-        <w:rPr>
-          <w:lang w:val="en-US"/>
-        </w:rPr>
-      </w:pPr>
-      <w:r>
-        <w:rPr>
-          <w:lang w:val="en-US"/>
-        </w:rPr>
-        <w:t xml:space="preserve">Nuclear density level, favors low </w:t>
-      </w:r>
-      <w:proofErr w:type="spellStart"/>
-      <w:r>
-        <w:rPr>
-          <w:lang w:val="en-US"/>
-        </w:rPr>
-        <w:t>E_gamma</w:t>
-      </w:r>
-      <w:proofErr w:type="spellEnd"/>
-    </w:p>
-    <w:p>
-      <w:pPr>
-        <w:pStyle w:val="ListParagraph"/>
-        <w:numPr>
-          <w:ilvl w:val="3"/>
-          <w:numId w:val="1"/>
-        </w:numPr>
-        <w:rPr>
-          <w:lang w:val="en-US"/>
-        </w:rPr>
-      </w:pPr>
-      <w:r>
-        <w:rPr>
-          <w:lang w:val="en-US"/>
-        </w:rPr>
-        <w:t xml:space="preserve">Transmission </w:t>
-      </w:r>
-      <w:proofErr w:type="spellStart"/>
-      <w:r>
-        <w:rPr>
-          <w:lang w:val="en-US"/>
-        </w:rPr>
-        <w:t>coeff</w:t>
-      </w:r>
-      <w:proofErr w:type="spellEnd"/>
-      <w:r>
-        <w:rPr>
-          <w:lang w:val="en-US"/>
-        </w:rPr>
-        <w:t xml:space="preserve">., favors large </w:t>
-      </w:r>
-      <w:proofErr w:type="spellStart"/>
-      <w:r>
-        <w:rPr>
-          <w:lang w:val="en-US"/>
-        </w:rPr>
-        <w:t>E_gamma</w:t>
-      </w:r>
-      <w:proofErr w:type="spellEnd"/>
-    </w:p>
-    <w:p>
-      <w:pPr>
-        <w:pStyle w:val="ListParagraph"/>
-        <w:numPr>
-          <w:ilvl w:val="3"/>
-          <w:numId w:val="1"/>
-        </w:numPr>
-        <w:rPr>
-          <w:lang w:val="en-US"/>
-        </w:rPr>
-      </w:pPr>
-      <w:r>
-        <w:rPr>
-          <w:lang w:val="en-US"/>
-        </w:rPr>
-        <w:t xml:space="preserve">Both are factors of the </w:t>
-      </w:r>
-      <w:proofErr w:type="spellStart"/>
-      <w:r>
-        <w:rPr>
-          <w:lang w:val="en-US"/>
-        </w:rPr>
-        <w:t>distrubtion</w:t>
-      </w:r>
-      <w:proofErr w:type="spellEnd"/>
-      <w:r>
-        <w:rPr>
-          <w:lang w:val="en-US"/>
-        </w:rPr>
-        <w:t xml:space="preserve"> prob, and they favor energies from opposite ends of the spectrum. </w:t>
-      </w:r>
-      <w:r>
-        <w:rPr>
-          <w:lang w:val="en-US"/>
-        </w:rPr>
-        <w:sym w:font="Wingdings" w:char="F0E0"/>
-      </w:r>
-      <w:r>
-        <w:rPr>
-          <w:lang w:val="en-US"/>
-        </w:rPr>
-        <w:t xml:space="preserve"> Broad peak </w:t>
-      </w:r>
-    </w:p>
-    <w:p>
-      <w:pPr>
-        <w:pStyle w:val="ListParagraph"/>
-        <w:numPr>
-          <w:ilvl w:val="0"/>
-          <w:numId w:val="1"/>
-        </w:numPr>
-        <w:rPr>
-          <w:lang w:val="en-US"/>
-        </w:rPr>
-      </w:pPr>
-      <w:proofErr w:type="spellStart"/>
-      <w:r>
-        <w:rPr>
-          <w:lang w:val="en-US"/>
-        </w:rPr>
-        <w:t>Descrete</w:t>
-      </w:r>
-      <w:proofErr w:type="spellEnd"/>
-    </w:p>
-    <w:p>
-      <w:pPr>
-        <w:pStyle w:val="ListParagraph"/>
-        <w:numPr>
-          <w:ilvl w:val="1"/>
-          <w:numId w:val="1"/>
-        </w:numPr>
-        <w:rPr>
-          <w:lang w:val="en-US"/>
-        </w:rPr>
-      </w:pPr>
-      <w:r>
-        <w:rPr>
-          <w:lang w:val="en-US"/>
-        </w:rPr>
-        <w:t xml:space="preserve">Low energy transitions in discrete domain. </w:t>
-      </w:r>
-    </w:p>
-    <w:p>
-      <w:pPr>
-        <w:pStyle w:val="ListParagraph"/>
-        <w:numPr>
-          <w:ilvl w:val="2"/>
-          <w:numId w:val="1"/>
-        </w:numPr>
-        <w:rPr>
-          <w:lang w:val="en-US"/>
-        </w:rPr>
-      </w:pPr>
-      <w:r>
-        <w:rPr>
-          <w:lang w:val="en-US"/>
-        </w:rPr>
-        <w:t>From first excited state 2+ to ground state</w:t>
-      </w:r>
-    </w:p>
-    <w:p>
-      <w:pPr>
-        <w:pStyle w:val="ListParagraph"/>
-        <w:numPr>
-          <w:ilvl w:val="2"/>
-          <w:numId w:val="1"/>
-        </w:numPr>
-        <w:rPr>
-          <w:lang w:val="en-US"/>
-        </w:rPr>
-      </w:pPr>
-      <w:r>
-        <w:rPr>
-          <w:lang w:val="en-US"/>
-        </w:rPr>
-        <w:t>From second excited state 4+ to 2</w:t>
-      </w:r>
-      <w:proofErr w:type="gramStart"/>
-      <w:r>
-        <w:rPr>
-          <w:lang w:val="en-US"/>
-        </w:rPr>
-        <w:t>+(</w:t>
-      </w:r>
-      <w:proofErr w:type="gramEnd"/>
-      <w:r>
-        <w:rPr>
-          <w:lang w:val="en-US"/>
-        </w:rPr>
-        <w:t>first excited state?)</w:t>
-      </w:r>
-    </w:p>
-    <w:p>
-      <w:pPr>
-        <w:pStyle w:val="ListParagraph"/>
-        <w:numPr>
-          <w:ilvl w:val="1"/>
-          <w:numId w:val="1"/>
-        </w:numPr>
-        <w:rPr>
-          <w:lang w:val="en-US"/>
-        </w:rPr>
-      </w:pPr>
-      <w:r>
-        <w:rPr>
-          <w:lang w:val="en-US"/>
-        </w:rPr>
-        <w:lastRenderedPageBreak/>
-        <w:t xml:space="preserve">Distribution dominated by </w:t>
-      </w:r>
-    </w:p>
-    <w:p>
-      <w:pPr>
-        <w:pStyle w:val="ListParagraph"/>
-        <w:numPr>
-          <w:ilvl w:val="2"/>
-          <w:numId w:val="1"/>
-        </w:numPr>
-        <w:rPr>
-          <w:lang w:val="en-US"/>
-        </w:rPr>
-      </w:pPr>
-      <w:r>
-        <w:rPr>
-          <w:lang w:val="en-US"/>
-        </w:rPr>
-        <w:t>Gd155: 88.967keV and 199.213keV</w:t>
-      </w:r>
-    </w:p>
-    <w:p>
-      <w:pPr>
-        <w:pStyle w:val="ListParagraph"/>
-        <w:numPr>
-          <w:ilvl w:val="2"/>
-          <w:numId w:val="1"/>
-        </w:numPr>
-        <w:rPr>
-          <w:lang w:val="en-US"/>
-        </w:rPr>
-      </w:pPr>
-      <w:r>
-        <w:rPr>
-          <w:lang w:val="en-US"/>
-        </w:rPr>
-        <w:t>Gd157: 79.51keV and 181.931 keV</w:t>
-      </w:r>
-    </w:p>
-    <w:p>
-      <w:pPr>
-        <w:pStyle w:val="ListParagraph"/>
-        <w:numPr>
-          <w:ilvl w:val="2"/>
-          <w:numId w:val="1"/>
-        </w:numPr>
-        <w:rPr>
-          <w:lang w:val="en-US"/>
-        </w:rPr>
-      </w:pPr>
-      <w:r>
-        <w:rPr>
-          <w:lang w:val="en-US"/>
-        </w:rPr>
-        <w:t xml:space="preserve">Ref.: </w:t>
-      </w:r>
-      <w:proofErr w:type="spellStart"/>
-      <w:r>
-        <w:rPr>
-          <w:lang w:val="en-US"/>
-        </w:rPr>
-        <w:t>Dumazert</w:t>
-      </w:r>
-      <w:proofErr w:type="spellEnd"/>
-      <w:r>
-        <w:rPr>
-          <w:lang w:val="en-US"/>
-        </w:rPr>
-        <w:t xml:space="preserve"> [41,42]</w:t>
-      </w:r>
-      <w:r>
-        <w:rPr>
-          <w:lang w:val="en-US"/>
-        </w:rPr>
-        <w:t xml:space="preserve"> </w:t>
-      </w:r>
-    </w:p>
-    <w:p>
-      <w:pPr>
-        <w:rPr>
-          <w:lang w:val="en-US"/>
-        </w:rPr>
-      </w:pPr>
-    </w:p>
-    <w:p>
-      <w:pPr>
-        <w:rPr>
-          <w:b/>
-          <w:bCs/>
-          <w:lang w:val="en-US"/>
-        </w:rPr>
-      </w:pPr>
-      <w:r>
-        <w:rPr>
-          <w:b/>
-          <w:bCs/>
-          <w:lang w:val="en-US"/>
-        </w:rPr>
-        <w:t>Discrete component</w:t>
-      </w:r>
-      <w:r>
-        <w:rPr>
-          <w:b/>
-          <w:bCs/>
-          <w:lang w:val="en-US"/>
-        </w:rPr>
-        <w:t xml:space="preserve"> (?)</w:t>
-      </w:r>
-    </w:p>
-    <w:p>
-      <w:pPr>
-        <w:rPr>
-          <w:lang w:val="en-US"/>
-        </w:rPr>
-      </w:pPr>
-      <w:r>
-        <w:rPr>
-          <w:lang w:val="en-US"/>
-        </w:rPr>
-        <w:t>(Gamma spectrum)</w:t>
-      </w:r>
-    </w:p>
-    <w:p>
-      <w:pPr>
-        <w:rPr>
-          <w:lang w:val="en-US"/>
-        </w:rPr>
-      </w:pPr>
-      <w:r>
-        <w:rPr>
-          <w:lang w:val="en-US"/>
-        </w:rPr>
-        <w:t>Electron spectrum</w:t>
-      </w:r>
-    </w:p>
-    <w:p>
-      <w:pPr>
-        <w:pStyle w:val="ListParagraph"/>
-        <w:numPr>
-          <w:ilvl w:val="0"/>
-          <w:numId w:val="1"/>
-        </w:numPr>
-        <w:rPr>
-          <w:lang w:val="en-US"/>
-        </w:rPr>
-      </w:pPr>
-      <w:r>
-        <w:rPr>
-          <w:lang w:val="en-US"/>
-        </w:rPr>
-        <w:t>Transitions occur between low lying states where electron wave functions have higher probability of being located inside the nucleus. Direct contact between electron and nucleons.</w:t>
-      </w:r>
-    </w:p>
-    <w:p>
-      <w:pPr>
-        <w:pStyle w:val="ListParagraph"/>
-        <w:numPr>
-          <w:ilvl w:val="0"/>
-          <w:numId w:val="1"/>
-        </w:numPr>
-        <w:rPr>
-          <w:lang w:val="en-US"/>
-        </w:rPr>
-      </w:pPr>
-      <w:r>
-        <w:rPr>
-          <w:lang w:val="en-US"/>
-        </w:rPr>
-        <w:t>Compete with gamma-decay between low lying energy levels, as mentioned above</w:t>
-      </w:r>
-    </w:p>
-    <w:p>
-      <w:pPr>
-        <w:pStyle w:val="ListParagraph"/>
-        <w:numPr>
-          <w:ilvl w:val="0"/>
-          <w:numId w:val="1"/>
-        </w:numPr>
-        <w:rPr>
-          <w:i/>
-          <w:iCs/>
-          <w:color w:val="7030A0"/>
-          <w:lang w:val="en-US"/>
-        </w:rPr>
-      </w:pPr>
-      <w:r>
-        <w:rPr>
-          <w:i/>
-          <w:iCs/>
-          <w:color w:val="7030A0"/>
-          <w:lang w:val="en-US"/>
-        </w:rPr>
-        <w:t xml:space="preserve">Internal conversion </w:t>
-      </w:r>
-      <w:proofErr w:type="spellStart"/>
-      <w:r>
-        <w:rPr>
-          <w:i/>
-          <w:iCs/>
-          <w:color w:val="7030A0"/>
-          <w:lang w:val="en-US"/>
-        </w:rPr>
-        <w:t>coeff</w:t>
-      </w:r>
-      <w:proofErr w:type="spellEnd"/>
-      <w:r>
-        <w:rPr>
-          <w:i/>
-          <w:iCs/>
-          <w:color w:val="7030A0"/>
-          <w:lang w:val="en-US"/>
-        </w:rPr>
-        <w:t>.</w:t>
-      </w:r>
-    </w:p>
-    <w:p>
-      <w:pPr>
-        <w:pStyle w:val="ListParagraph"/>
-        <w:numPr>
-          <w:ilvl w:val="0"/>
-          <w:numId w:val="1"/>
-        </w:numPr>
-        <w:rPr>
-          <w:lang w:val="en-US"/>
-        </w:rPr>
-      </w:pPr>
-      <w:r>
-        <w:rPr>
-          <w:lang w:val="en-US"/>
-        </w:rPr>
-        <w:t>Energy of ICE</w:t>
-      </w:r>
-      <w:r>
-        <w:rPr>
-          <w:lang w:val="en-US"/>
-        </w:rPr>
-        <w:t>: E_ICE = ∆E -</w:t>
-      </w:r>
-      <w:proofErr w:type="spellStart"/>
-      <w:r>
-        <w:rPr>
-          <w:lang w:val="en-US"/>
-        </w:rPr>
-        <w:t>E_b</w:t>
-      </w:r>
-      <w:proofErr w:type="spellEnd"/>
-    </w:p>
-    <w:p>
-      <w:pPr>
-        <w:pStyle w:val="ListParagraph"/>
-        <w:numPr>
-          <w:ilvl w:val="0"/>
-          <w:numId w:val="1"/>
-        </w:numPr>
-        <w:rPr>
-          <w:lang w:val="en-US"/>
-        </w:rPr>
-      </w:pPr>
-      <w:r>
-        <w:rPr>
-          <w:lang w:val="en-US"/>
-        </w:rPr>
-        <w:t>Energy distribution; most prominent peaks</w:t>
-      </w:r>
-    </w:p>
-    <w:p>
-      <w:pPr>
-        <w:pStyle w:val="ListParagraph"/>
-        <w:numPr>
-          <w:ilvl w:val="0"/>
-          <w:numId w:val="1"/>
-        </w:numPr>
-        <w:rPr>
-          <w:lang w:val="en-US"/>
-        </w:rPr>
-      </w:pPr>
-      <w:r>
-        <w:rPr>
-          <w:lang w:val="en-US"/>
-        </w:rPr>
-        <w:t>D</w:t>
-      </w:r>
-      <w:r>
-        <w:rPr>
-          <w:lang w:val="en-US"/>
-        </w:rPr>
-        <w:t>e</w:t>
-      </w:r>
-      <w:r>
-        <w:rPr>
-          <w:lang w:val="en-US"/>
-        </w:rPr>
-        <w:t xml:space="preserve">-excitation between 4+-&gt;2+ and 2+-&gt;0+ responsible for 96.7% of the energy carried by ICE. </w:t>
-      </w:r>
-    </w:p>
-    <w:p>
-      <w:pPr>
-        <w:pStyle w:val="ListParagraph"/>
-        <w:numPr>
-          <w:ilvl w:val="1"/>
-          <w:numId w:val="1"/>
-        </w:numPr>
-        <w:rPr>
-          <w:lang w:val="en-US"/>
-        </w:rPr>
-      </w:pPr>
-      <w:r>
-        <w:rPr>
-          <w:lang w:val="en-US"/>
-        </w:rPr>
-        <w:t xml:space="preserve">Ref.: </w:t>
-      </w:r>
-      <w:proofErr w:type="spellStart"/>
-      <w:r>
-        <w:rPr>
-          <w:lang w:val="en-US"/>
-        </w:rPr>
-        <w:t>Dumazert</w:t>
-      </w:r>
-      <w:proofErr w:type="spellEnd"/>
-      <w:r>
-        <w:rPr>
-          <w:lang w:val="en-US"/>
-        </w:rPr>
-        <w:t xml:space="preserve"> [44,45]</w:t>
-      </w:r>
-    </w:p>
-    <w:p>
-      <w:pPr>
-        <w:pStyle w:val="ListParagraph"/>
-        <w:numPr>
-          <w:ilvl w:val="1"/>
-          <w:numId w:val="1"/>
-        </w:numPr>
-        <w:rPr>
-          <w:lang w:val="en-US"/>
-        </w:rPr>
-      </w:pPr>
-      <w:r>
-        <w:rPr>
-          <w:lang w:val="en-US"/>
-        </w:rPr>
-        <w:t xml:space="preserve">Energy corresponding to these transitions, ref. to study about the </w:t>
-      </w:r>
-      <w:proofErr w:type="gramStart"/>
-      <w:r>
-        <w:rPr>
-          <w:lang w:val="en-US"/>
-        </w:rPr>
-        <w:t>peaks?</w:t>
-      </w:r>
-      <w:proofErr w:type="gramEnd"/>
-    </w:p>
-    <w:p>
-      <w:pPr>
-        <w:rPr>
-          <w:lang w:val="en-US"/>
-        </w:rPr>
-      </w:pPr>
-    </w:p>
-    <w:p>
-      <w:pPr>
-        <w:rPr>
-          <w:lang w:val="en-US"/>
-        </w:rPr>
-      </w:pPr>
-      <w:r>
-        <w:rPr>
-          <w:lang w:val="en-US"/>
-        </w:rPr>
-        <w:t>ACK and X-rays</w:t>
-      </w:r>
-    </w:p>
-    <w:p>
-      <w:pPr>
-        <w:pStyle w:val="ListParagraph"/>
-        <w:numPr>
-          <w:ilvl w:val="0"/>
-          <w:numId w:val="1"/>
-        </w:numPr>
-        <w:rPr>
-          <w:lang w:val="en-US"/>
-        </w:rPr>
-      </w:pPr>
-      <w:r>
-        <w:rPr>
-          <w:lang w:val="en-US"/>
-        </w:rPr>
-        <w:t>Biproducts of ICE</w:t>
-      </w:r>
-    </w:p>
-    <w:p>
-      <w:pPr>
-        <w:pStyle w:val="ListParagraph"/>
-        <w:numPr>
-          <w:ilvl w:val="0"/>
-          <w:numId w:val="1"/>
-        </w:numPr>
-        <w:rPr>
-          <w:lang w:val="en-US"/>
-        </w:rPr>
-      </w:pPr>
-      <w:r>
-        <w:rPr>
-          <w:lang w:val="en-US"/>
-        </w:rPr>
-        <w:t>ICE leaves a vacancy</w:t>
-      </w:r>
-    </w:p>
-    <w:p>
-      <w:pPr>
-        <w:pStyle w:val="ListParagraph"/>
-        <w:numPr>
-          <w:ilvl w:val="0"/>
-          <w:numId w:val="1"/>
-        </w:numPr>
-        <w:rPr>
-          <w:lang w:val="en-US"/>
-        </w:rPr>
-      </w:pPr>
-      <w:proofErr w:type="spellStart"/>
-      <w:r>
-        <w:rPr>
-          <w:lang w:val="en-US"/>
-        </w:rPr>
-        <w:t>Vanacy</w:t>
-      </w:r>
-      <w:proofErr w:type="spellEnd"/>
-      <w:r>
-        <w:rPr>
-          <w:lang w:val="en-US"/>
-        </w:rPr>
-        <w:t xml:space="preserve"> Is filled by </w:t>
-      </w:r>
-      <w:proofErr w:type="spellStart"/>
-      <w:r>
-        <w:rPr>
-          <w:lang w:val="en-US"/>
-        </w:rPr>
-        <w:t>electromn</w:t>
-      </w:r>
-      <w:proofErr w:type="spellEnd"/>
-      <w:r>
-        <w:rPr>
-          <w:lang w:val="en-US"/>
-        </w:rPr>
-        <w:t xml:space="preserve"> in higher subshell</w:t>
-      </w:r>
-    </w:p>
-    <w:p>
-      <w:pPr>
-        <w:pStyle w:val="ListParagraph"/>
-        <w:numPr>
-          <w:ilvl w:val="0"/>
-          <w:numId w:val="1"/>
-        </w:numPr>
-        <w:rPr>
-          <w:lang w:val="en-US"/>
-        </w:rPr>
-      </w:pPr>
-      <w:r>
-        <w:rPr>
-          <w:lang w:val="en-US"/>
-        </w:rPr>
-        <w:t xml:space="preserve">Emits characteristic X-ray w/ energy ∆E = </w:t>
-      </w:r>
-      <w:proofErr w:type="spellStart"/>
-      <w:r>
-        <w:rPr>
-          <w:lang w:val="en-US"/>
-        </w:rPr>
-        <w:t>E_f</w:t>
-      </w:r>
-      <w:proofErr w:type="spellEnd"/>
-      <w:r>
-        <w:rPr>
-          <w:lang w:val="en-US"/>
-        </w:rPr>
-        <w:t>-E-_</w:t>
-      </w:r>
-      <w:proofErr w:type="spellStart"/>
-      <w:r>
-        <w:rPr>
-          <w:lang w:val="en-US"/>
-        </w:rPr>
-        <w:t>i</w:t>
-      </w:r>
-      <w:proofErr w:type="spellEnd"/>
-    </w:p>
-    <w:p>
-      <w:pPr>
-        <w:pStyle w:val="ListParagraph"/>
-        <w:numPr>
-          <w:ilvl w:val="0"/>
-          <w:numId w:val="1"/>
-        </w:numPr>
-        <w:rPr>
-          <w:lang w:val="en-US"/>
-        </w:rPr>
-      </w:pPr>
-      <w:r>
-        <w:rPr>
-          <w:lang w:val="en-US"/>
-        </w:rPr>
-        <w:t>Alternatively, ACK emitted from shell between f and I (read more about this)</w:t>
-      </w:r>
-    </w:p>
-    <w:p>
-      <w:pPr>
-        <w:pBdr>
-          <w:bottom w:val="single" w:sz="12" w:space="1" w:color="auto"/>
-        </w:pBdr>
-        <w:rPr>
-          <w:lang w:val="en-US"/>
-        </w:rPr>
-      </w:pPr>
-    </w:p>
-    <w:p>
-      <w:pPr>
-        <w:rPr>
-          <w:lang w:val="en-US"/>
-        </w:rPr>
-      </w:pPr>
-    </w:p>
-    <w:p>
-      <w:pPr>
-        <w:rPr>
-          <w:b/>
-          <w:bCs/>
-          <w:lang w:val="en-US"/>
-        </w:rPr>
-      </w:pPr>
-      <w:r>
-        <w:rPr>
-          <w:b/>
-          <w:bCs/>
-          <w:lang w:val="en-US"/>
-        </w:rPr>
-        <w:t>Energy spectrum</w:t>
-      </w:r>
-    </w:p>
-    <w:p>
-      <w:pPr>
-        <w:rPr>
-          <w:lang w:val="en-US"/>
-        </w:rPr>
-      </w:pPr>
-      <w:r>
-        <w:rPr>
-          <w:lang w:val="en-US"/>
-        </w:rPr>
-        <w:t xml:space="preserve">The energy spectrum consists of a </w:t>
-      </w:r>
-      <w:proofErr w:type="spellStart"/>
-      <w:r>
-        <w:rPr>
-          <w:lang w:val="en-US"/>
-        </w:rPr>
-        <w:t>descrete</w:t>
-      </w:r>
-      <w:proofErr w:type="spellEnd"/>
-      <w:r>
-        <w:rPr>
-          <w:lang w:val="en-US"/>
-        </w:rPr>
-        <w:t xml:space="preserve"> and </w:t>
-      </w:r>
-      <w:proofErr w:type="spellStart"/>
-      <w:r>
-        <w:rPr>
-          <w:lang w:val="en-US"/>
-        </w:rPr>
-        <w:t>cont</w:t>
-      </w:r>
-      <w:proofErr w:type="spellEnd"/>
-    </w:p>
-    <w:p>
-      <w:pPr>
-        <w:rPr>
-          <w:lang w:val="en-US"/>
-        </w:rPr>
-      </w:pPr>
-      <w:r>
-        <w:rPr>
-          <w:lang w:val="en-US"/>
-        </w:rPr>
-        <w:t>Gamma</w:t>
-      </w:r>
-    </w:p>
-    <w:p>
-      <w:pPr>
-        <w:pStyle w:val="ListParagraph"/>
-        <w:numPr>
-          <w:ilvl w:val="0"/>
-          <w:numId w:val="1"/>
-        </w:numPr>
-        <w:rPr>
-          <w:lang w:val="en-US"/>
-        </w:rPr>
-      </w:pPr>
-      <w:proofErr w:type="spellStart"/>
-      <w:r>
-        <w:rPr>
-          <w:lang w:val="en-US"/>
-        </w:rPr>
-        <w:t>Cont</w:t>
-      </w:r>
-      <w:proofErr w:type="spellEnd"/>
-      <w:r>
-        <w:rPr>
-          <w:lang w:val="en-US"/>
-        </w:rPr>
-        <w:t xml:space="preserve"> </w:t>
-      </w:r>
-    </w:p>
-    <w:p>
-      <w:pPr>
-        <w:pStyle w:val="ListParagraph"/>
-        <w:numPr>
-          <w:ilvl w:val="0"/>
-          <w:numId w:val="1"/>
-        </w:numPr>
-        <w:rPr>
-          <w:lang w:val="en-US"/>
-        </w:rPr>
-      </w:pPr>
-      <w:r>
-        <w:rPr>
-          <w:lang w:val="en-US"/>
-        </w:rPr>
-        <w:t>desc</w:t>
-      </w:r>
-    </w:p>
-    <w:p>
-      <w:pPr>
-        <w:rPr>
-          <w:lang w:val="en-US"/>
-        </w:rPr>
-      </w:pPr>
-    </w:p>
-    <w:p>
-      <w:pPr>
-        <w:rPr>
-          <w:lang w:val="en-US"/>
-        </w:rPr>
-      </w:pPr>
-      <w:r>
-        <w:rPr>
-          <w:lang w:val="en-US"/>
-        </w:rPr>
-        <w:t xml:space="preserve">The energy spectrum of reaction products </w:t>
-      </w:r>
-      <w:proofErr w:type="gramStart"/>
-      <w:r>
-        <w:rPr>
-          <w:lang w:val="en-US"/>
-        </w:rPr>
-        <w:t>range</w:t>
-      </w:r>
-      <w:proofErr w:type="gramEnd"/>
-      <w:r>
-        <w:rPr>
-          <w:lang w:val="en-US"/>
-        </w:rPr>
-        <w:t xml:space="preserve"> from 0 to Q-value, the maximum energy released by the reaction. </w:t>
-      </w:r>
-      <w:r>
-        <w:rPr>
-          <w:lang w:val="en-US"/>
-        </w:rPr>
-        <w:t xml:space="preserve">The reaction products of </w:t>
-      </w:r>
-      <w:proofErr w:type="spellStart"/>
-      <w:r>
-        <w:rPr>
-          <w:lang w:val="en-US"/>
-        </w:rPr>
-        <w:t>Gd</w:t>
-      </w:r>
-      <w:proofErr w:type="spellEnd"/>
-      <w:r>
-        <w:rPr>
-          <w:lang w:val="en-US"/>
-        </w:rPr>
-        <w:t xml:space="preserve"> neutron capture are </w:t>
-      </w:r>
-      <w:proofErr w:type="spellStart"/>
-      <w:r>
-        <w:rPr>
           <w:lang w:val="en-US"/>
         </w:rPr>
         <w:t>promt</w:t>
@@ -1982,321 +369,6 @@
         <w:rPr>
           <w:lang w:val="en-US"/>
         </w:rPr>
-        <w:t xml:space="preserve"> gamma, IC electrons, ACK electrons and X-rays. The excitation energy is distributed among these particles. 99% of the released energy is carried by prompt gamma-rays and 1.8% by IC electrons </w:t>
-      </w:r>
-      <w:proofErr w:type="gramStart"/>
-      <w:r>
-        <w:rPr>
-          <w:lang w:val="en-US"/>
-        </w:rPr>
-        <w:t>[?,?</w:t>
-      </w:r>
-      <w:proofErr w:type="gramEnd"/>
-      <w:r>
-        <w:rPr>
-          <w:lang w:val="en-US"/>
-        </w:rPr>
-        <w:t xml:space="preserve">]. Since ACK electrons and X-rays are biproducts of an IC electron … (they get the energy from </w:t>
-      </w:r>
-      <w:proofErr w:type="gramStart"/>
-      <w:r>
-        <w:rPr>
-          <w:lang w:val="en-US"/>
-        </w:rPr>
-        <w:t>Ice)</w:t>
-      </w:r>
-      <w:r>
-        <w:rPr>
-          <w:lang w:val="en-US"/>
-        </w:rPr>
-        <w:t>…</w:t>
-      </w:r>
-      <w:proofErr w:type="gramEnd"/>
-      <w:r>
-        <w:rPr>
-          <w:lang w:val="en-US"/>
-        </w:rPr>
-        <w:t xml:space="preserve"> gamma-rays cover everything between 0 and Q, while IC and its biproducts </w:t>
-      </w:r>
-      <w:proofErr w:type="spellStart"/>
-      <w:r>
-        <w:rPr>
-          <w:lang w:val="en-US"/>
-        </w:rPr>
-        <w:t>mosty</w:t>
-      </w:r>
-      <w:proofErr w:type="spellEnd"/>
-      <w:r>
-        <w:rPr>
-          <w:lang w:val="en-US"/>
-        </w:rPr>
-        <w:t xml:space="preserve"> give rise to </w:t>
-      </w:r>
-      <w:proofErr w:type="spellStart"/>
-      <w:r>
-        <w:rPr>
-          <w:lang w:val="en-US"/>
-        </w:rPr>
-        <w:t>descrete</w:t>
-      </w:r>
-      <w:proofErr w:type="spellEnd"/>
-      <w:r>
-        <w:rPr>
-          <w:lang w:val="en-US"/>
-        </w:rPr>
-        <w:t xml:space="preserve"> lines in the lower end of the spectrum. </w:t>
-      </w:r>
-    </w:p>
-    <w:p>
-      <w:pPr>
-        <w:rPr>
-          <w:lang w:val="en-US"/>
-        </w:rPr>
-      </w:pPr>
-    </w:p>
-    <w:p>
-      <w:pPr>
-        <w:rPr>
-          <w:lang w:val="en-US"/>
-        </w:rPr>
-      </w:pPr>
-      <w:r>
-        <w:rPr>
-          <w:lang w:val="en-US"/>
-        </w:rPr>
-        <w:t xml:space="preserve">The resulting energy spectrum is a superposition of a continuous component and a </w:t>
-      </w:r>
-      <w:proofErr w:type="spellStart"/>
-      <w:r>
-        <w:rPr>
-          <w:lang w:val="en-US"/>
-        </w:rPr>
-        <w:t>descrete</w:t>
-      </w:r>
-      <w:proofErr w:type="spellEnd"/>
-      <w:r>
-        <w:rPr>
-          <w:lang w:val="en-US"/>
-        </w:rPr>
-        <w:t xml:space="preserve"> component. It is the prompt gamma-rays that generate the continuous </w:t>
-      </w:r>
-      <w:proofErr w:type="spellStart"/>
-      <w:r>
-        <w:rPr>
-          <w:lang w:val="en-US"/>
-        </w:rPr>
-        <w:t>compoment</w:t>
-      </w:r>
-      <w:proofErr w:type="spellEnd"/>
-      <w:r>
-        <w:rPr>
-          <w:lang w:val="en-US"/>
-        </w:rPr>
-        <w:t xml:space="preserve"> and can on almost any value between 0 and Q</w:t>
-      </w:r>
-      <w:r>
-        <w:rPr>
-          <w:lang w:val="en-US"/>
-        </w:rPr>
-        <w:t xml:space="preserve">. The </w:t>
-      </w:r>
-      <w:proofErr w:type="spellStart"/>
-      <w:r>
-        <w:rPr>
-          <w:lang w:val="en-US"/>
-        </w:rPr>
-        <w:t>descrete</w:t>
-      </w:r>
-      <w:proofErr w:type="spellEnd"/>
-      <w:r>
-        <w:rPr>
-          <w:lang w:val="en-US"/>
-        </w:rPr>
-        <w:t xml:space="preserve"> component is a result of </w:t>
-      </w:r>
-      <w:proofErr w:type="spellStart"/>
-      <w:r>
-        <w:rPr>
-          <w:lang w:val="en-US"/>
-        </w:rPr>
-        <w:t>descrete</w:t>
-      </w:r>
-      <w:proofErr w:type="spellEnd"/>
-      <w:r>
-        <w:rPr>
-          <w:lang w:val="en-US"/>
-        </w:rPr>
-        <w:t xml:space="preserve"> gamma-ray lines, IC electrons, ACK </w:t>
-      </w:r>
-      <w:proofErr w:type="spellStart"/>
-      <w:r>
-        <w:rPr>
-          <w:lang w:val="en-US"/>
-        </w:rPr>
-        <w:t>elecktrons</w:t>
-      </w:r>
-      <w:proofErr w:type="spellEnd"/>
-      <w:r>
-        <w:rPr>
-          <w:lang w:val="en-US"/>
-        </w:rPr>
-        <w:t xml:space="preserve"> and characteristic X-rays. </w:t>
-      </w:r>
-      <w:r>
-        <w:rPr>
-          <w:lang w:val="en-US"/>
-        </w:rPr>
-        <w:t xml:space="preserve">These lines appear </w:t>
-      </w:r>
-      <w:r>
-        <w:rPr>
-          <w:lang w:val="en-US"/>
-        </w:rPr>
-        <w:lastRenderedPageBreak/>
-        <w:t xml:space="preserve">in the lower end of the spectrum, below 1MeV(?). </w:t>
-      </w:r>
-      <w:r>
-        <w:rPr>
-          <w:lang w:val="en-US"/>
-        </w:rPr>
-        <w:t xml:space="preserve">In other words, prompt gamma-ray emission contributes to both </w:t>
-      </w:r>
-      <w:proofErr w:type="spellStart"/>
-      <w:r>
-        <w:rPr>
-          <w:lang w:val="en-US"/>
-        </w:rPr>
-        <w:t>descrete</w:t>
-      </w:r>
-      <w:proofErr w:type="spellEnd"/>
-      <w:r>
-        <w:rPr>
-          <w:lang w:val="en-US"/>
-        </w:rPr>
-        <w:t xml:space="preserve"> and continuous component, while the </w:t>
-      </w:r>
-      <w:proofErr w:type="spellStart"/>
-      <w:r>
-        <w:rPr>
-          <w:lang w:val="en-US"/>
-        </w:rPr>
-        <w:t>remainin</w:t>
-      </w:r>
-      <w:proofErr w:type="spellEnd"/>
-      <w:r>
-        <w:rPr>
-          <w:lang w:val="en-US"/>
-        </w:rPr>
-        <w:t xml:space="preserve"> reaction products contribute to the </w:t>
-      </w:r>
-      <w:proofErr w:type="spellStart"/>
-      <w:r>
-        <w:rPr>
-          <w:lang w:val="en-US"/>
-        </w:rPr>
-        <w:t>descrete</w:t>
-      </w:r>
-      <w:proofErr w:type="spellEnd"/>
-      <w:r>
-        <w:rPr>
-          <w:lang w:val="en-US"/>
-        </w:rPr>
-        <w:t xml:space="preserve"> spectrum. It is </w:t>
-      </w:r>
-      <w:r>
-        <w:rPr>
-          <w:lang w:val="en-US"/>
-        </w:rPr>
-        <w:t>the</w:t>
-      </w:r>
-      <w:r>
-        <w:rPr>
-          <w:lang w:val="en-US"/>
-        </w:rPr>
-        <w:t xml:space="preserve"> </w:t>
-      </w:r>
-      <w:proofErr w:type="spellStart"/>
-      <w:r>
-        <w:rPr>
-          <w:lang w:val="en-US"/>
-        </w:rPr>
-        <w:t>descrete</w:t>
-      </w:r>
-      <w:proofErr w:type="spellEnd"/>
-      <w:r>
-        <w:rPr>
-          <w:lang w:val="en-US"/>
-        </w:rPr>
-        <w:t xml:space="preserve"> </w:t>
-      </w:r>
-      <w:r>
-        <w:rPr>
-          <w:lang w:val="en-US"/>
-        </w:rPr>
-        <w:t>spectrum lines</w:t>
-      </w:r>
-      <w:r>
-        <w:rPr>
-          <w:lang w:val="en-US"/>
-        </w:rPr>
-        <w:t xml:space="preserve">, we will later see, </w:t>
-      </w:r>
-      <w:r>
-        <w:rPr>
-          <w:lang w:val="en-US"/>
-        </w:rPr>
-        <w:t xml:space="preserve">that </w:t>
-      </w:r>
-      <w:r>
-        <w:rPr>
-          <w:lang w:val="en-US"/>
-        </w:rPr>
-        <w:t>play</w:t>
-      </w:r>
-      <w:r>
-        <w:rPr>
-          <w:lang w:val="en-US"/>
-        </w:rPr>
-        <w:t>s</w:t>
-      </w:r>
-      <w:r>
-        <w:rPr>
-          <w:lang w:val="en-US"/>
-        </w:rPr>
-        <w:t xml:space="preserve"> an essential role in neutron detection. Characteristic peaks from</w:t>
-      </w:r>
-      <w:r>
-        <w:rPr>
-          <w:lang w:val="en-US"/>
-        </w:rPr>
-        <w:t xml:space="preserve"> IC </w:t>
-      </w:r>
-      <w:proofErr w:type="gramStart"/>
-      <w:r>
-        <w:rPr>
-          <w:lang w:val="en-US"/>
-        </w:rPr>
-        <w:t>electrons,/</w:t>
-      </w:r>
-      <w:proofErr w:type="gramEnd"/>
-      <w:r>
-        <w:rPr>
-          <w:lang w:val="en-US"/>
-        </w:rPr>
-        <w:t xml:space="preserve"> </w:t>
-      </w:r>
-      <w:proofErr w:type="spellStart"/>
-      <w:r>
-        <w:rPr>
-          <w:lang w:val="en-US"/>
-        </w:rPr>
-        <w:t>promt</w:t>
-      </w:r>
-      <w:proofErr w:type="spellEnd"/>
-      <w:r>
-        <w:rPr>
-          <w:lang w:val="en-US"/>
-        </w:rPr>
         <w:t xml:space="preserve"> gammas </w:t>
       </w:r>
       <w:proofErr w:type="spellStart"/>
@@ -2330,6 +402,7 @@
       </w:pPr>
       <w:r>
         <w:rPr>
+          <w:noProof/>
           <w:lang w:val="en-US"/>
         </w:rPr>
         <w:drawing>
@@ -2377,6 +450,7 @@
       </w:r>
       <w:r>
         <w:rPr>
+          <w:noProof/>
           <w:lang w:val="en-US"/>
         </w:rPr>
         <w:drawing>
@@ -2803,7 +877,14 @@
         <w:rPr>
           <w:lang w:val="en-US"/>
         </w:rPr>
-        <w:t xml:space="preserve"> domain, but rather a smooth transition between the two. For convenience</w:t>
+        <w:t xml:space="preserve"> domain, but rather a </w:t>
+      </w:r>
+      <w:r>
+        <w:rPr>
+          <w:lang w:val="en-US"/>
+        </w:rPr>
+        <w:lastRenderedPageBreak/>
+        <w:t>smooth transition between the two. For convenience</w:t>
       </w:r>
       <w:r>
         <w:rPr>
@@ -2931,13 +1012,7 @@
         <w:rPr>
           <w:lang w:val="en-US"/>
         </w:rPr>
-        <w:t xml:space="preserve">between </w:t>
-      </w:r>
-      <w:r>
-        <w:rPr>
-          <w:lang w:val="en-US"/>
-        </w:rPr>
-        <w:t xml:space="preserve"> </w:t>
+        <w:t xml:space="preserve">between  </w:t>
       </w:r>
       <w:r>
         <w:rPr>
@@ -3532,6 +1607,7 @@
         <w:rPr>
           <w:lang w:val="en-US"/>
         </w:rPr>
+        <w:lastRenderedPageBreak/>
         <w:t xml:space="preserve">IC competes with the emission of gamma-rays. The ration of internal conversion </w:t>
       </w:r>
       <w:r>
@@ -4762,19 +2838,7 @@
         <w:rPr>
           <w:lang w:val="en-US"/>
         </w:rPr>
-        <w:t xml:space="preserve"> </w:t>
-      </w:r>
-      <w:r>
-        <w:rPr>
-          <w:lang w:val="en-US"/>
-        </w:rPr>
-        <w:t>Binding energies [ref. harms(?)].</w:t>
-      </w:r>
-      <w:r>
-        <w:rPr>
-          <w:lang w:val="en-US"/>
-        </w:rPr>
-        <w:t xml:space="preserve"> </w:t>
+        <w:t xml:space="preserve"> Binding energies [ref. harms(?)]. </w:t>
       </w:r>
     </w:p>
     <w:p>

</xml_diff>